<commit_message>
submit up to 30
</commit_message>
<xml_diff>
--- a/print-plates/10-device.docx
+++ b/print-plates/10-device.docx
@@ -9,8 +9,6 @@
         <w:ind w:left="0" w:right="0" w:hanging="0"/>
         <w:rPr/>
       </w:pPr>
-      <w:bookmarkStart w:id="0" w:name="chapter-1-laying-bare-the-device-computers-modernist-literary-roots"/>
-      <w:bookmarkEnd w:id="0"/>
       <w:r>
         <w:rPr/>
         <w:t>Chapter 1</w:t>
@@ -121,7 +119,7 @@
       <w:pPr>
         <w:pStyle w:val="BlockText"/>
         <w:widowControl/>
-        <w:overflowPunct w:val="true"/>
+        <w:overflowPunct w:val="false"/>
         <w:bidi w:val="0"/>
         <w:spacing w:lineRule="auto" w:line="480" w:before="100" w:after="100"/>
         <w:ind w:left="720" w:right="720" w:hanging="0"/>
@@ -397,8 +395,8 @@
         <w:ind w:left="0" w:right="0" w:hanging="0"/>
         <w:rPr/>
       </w:pPr>
-      <w:bookmarkStart w:id="1" w:name="technique"/>
-      <w:bookmarkEnd w:id="1"/>
+      <w:bookmarkStart w:id="0" w:name="technique"/>
+      <w:bookmarkEnd w:id="0"/>
       <w:r>
         <w:rPr/>
         <w:t>Technique</w:t>
@@ -1076,7 +1074,7 @@
       <w:pPr>
         <w:pStyle w:val="TextBody"/>
         <w:widowControl/>
-        <w:overflowPunct w:val="true"/>
+        <w:overflowPunct w:val="false"/>
         <w:bidi w:val="0"/>
         <w:spacing w:lineRule="auto" w:line="480" w:before="0" w:after="0"/>
         <w:ind w:left="0" w:right="0" w:hanging="0"/>
@@ -1334,8 +1332,8 @@
         <w:ind w:left="0" w:right="0" w:hanging="0"/>
         <w:rPr/>
       </w:pPr>
-      <w:bookmarkStart w:id="2" w:name="thought-experiment-i"/>
-      <w:bookmarkEnd w:id="2"/>
+      <w:bookmarkStart w:id="1" w:name="thought-experiment-i"/>
+      <w:bookmarkEnd w:id="1"/>
       <w:r>
         <w:rPr/>
         <w:t>Thought Experiment I</w:t>
@@ -1707,8 +1705,8 @@
         <w:ind w:left="0" w:right="0" w:hanging="0"/>
         <w:rPr/>
       </w:pPr>
-      <w:bookmarkStart w:id="3" w:name="thought-experiment-ii"/>
-      <w:bookmarkEnd w:id="3"/>
+      <w:bookmarkStart w:id="2" w:name="thought-experiment-ii"/>
+      <w:bookmarkEnd w:id="2"/>
       <w:r>
         <w:rPr/>
         <w:t>Thought Experiment II</w:t>
@@ -2389,8 +2387,8 @@
         <w:ind w:left="0" w:right="0" w:hanging="0"/>
         <w:rPr/>
       </w:pPr>
-      <w:bookmarkStart w:id="4" w:name="thought-experiment-iii"/>
-      <w:bookmarkEnd w:id="4"/>
+      <w:bookmarkStart w:id="3" w:name="thought-experiment-iii"/>
+      <w:bookmarkEnd w:id="3"/>
       <w:r>
         <w:rPr/>
         <w:t>Thought Experiment III</w:t>
@@ -3131,7 +3129,7 @@
       </w:pPr>
       <w:r>
         <w:rPr/>
-        <w:t>Manovich inverts Kittler’s argument into “there is only software,” by which he means that in a pragmatic sense, software determines the properties of any media object. The inversion participates in the perpetual dialectics between idealism and materialism: Hegel and Marx, Marx and Gramsci, Gramsci and Kittler, Kittler and Manovich. “[W]hat you can do with the same digital file can change dramatically,” depending on the software, Manovich writes. When it comes to digital photographs, to use his example, one application may allow the photographer to crop the image while another may not.</w:t>
+        <w:t>Manovich inverts Kittler’s argument into “there is only software,” by which he means that in a pragmatic sense, software determines the properties of any media object. The inversion participates in the perpetual dialectics between idealism and materialism: Hegel and Marx, Marx and Gramsci, Gramsci and Kittler, Kittler and Manovich.</w:t>
       </w:r>
       <w:r>
         <w:rPr>
@@ -3141,6 +3139,16 @@
       </w:r>
       <w:r>
         <w:rPr/>
+        <w:t xml:space="preserve"> “[W]hat you can do with the same digital file can change dramatically,” depending on the software, Manovich writes. When it comes to digital photographs, to use his example, one application may allow the photographer to crop the image while another may not.</w:t>
+      </w:r>
+      <w:r>
+        <w:rPr>
+          <w:rStyle w:val="EndnoteAnchor"/>
+        </w:rPr>
+        <w:endnoteReference w:id="118"/>
+      </w:r>
+      <w:r>
+        <w:rPr/>
         <w:t xml:space="preserve"> From this property-determining aspect of software (and in reference to the work of Alan Kay), Manovich adopts the concept of the </w:t>
       </w:r>
       <w:r>
@@ -3157,7 +3165,7 @@
         <w:rPr>
           <w:rStyle w:val="EndnoteAnchor"/>
         </w:rPr>
-        <w:endnoteReference w:id="118"/>
+        <w:endnoteReference w:id="119"/>
       </w:r>
       <w:r>
         <w:rPr/>
@@ -3167,7 +3175,7 @@
         <w:rPr>
           <w:rStyle w:val="EndnoteAnchor"/>
         </w:rPr>
-        <w:endnoteReference w:id="119"/>
+        <w:endnoteReference w:id="120"/>
       </w:r>
     </w:p>
     <w:p>
@@ -5916,6 +5924,57 @@
   <w:endnote w:id="117">
     <w:p>
       <w:pPr>
+        <w:pStyle w:val="Endnote"/>
+        <w:spacing w:lineRule="auto" w:line="480" w:before="0" w:after="200"/>
+        <w:rPr>
+          <w:rFonts w:ascii="Times New Roman" w:hAnsi="Times New Roman"/>
+        </w:rPr>
+      </w:pPr>
+      <w:r>
+        <w:rPr>
+          <w:rFonts w:ascii="Times New Roman" w:hAnsi="Times New Roman"/>
+        </w:rPr>
+        <w:endnoteRef/>
+        <w:tab/>
+        <w:t xml:space="preserve"> </w:t>
+      </w:r>
+      <w:r>
+        <w:rPr>
+          <w:rFonts w:ascii="Times New Roman" w:hAnsi="Times New Roman"/>
+        </w:rPr>
+        <w:t xml:space="preserve">There is a long-standing joke in Marxist literature that involves flipping Hegel, who prioritized the transcendent spiritual over the physical and material forms of life, over “back to his feet.” See for example Marx and Engels, </w:t>
+      </w:r>
+      <w:r>
+        <w:rPr>
+          <w:rFonts w:ascii="Times New Roman" w:hAnsi="Times New Roman"/>
+          <w:i/>
+        </w:rPr>
+        <w:t>The Marx-Engels Reader</w:t>
+      </w:r>
+      <w:r>
+        <w:rPr>
+          <w:rFonts w:ascii="Times New Roman" w:hAnsi="Times New Roman"/>
+        </w:rPr>
+        <w:t xml:space="preserve">, 320: “The form of wood, for instance, is altered, by making a table out of it. Yet, for all that, the table continues to be that common, every-day thing, wood. But, so soon as it steps forth as a commodity, it is changes into something transcendent. It not only stands with its feed on the ground, but, in relation to all other commodities, it stands on its head, and evolves out of its wooden brain grotesque ideas, far more wonderful than ‘table-turning’ ever was.” See also Engels and Marx, </w:t>
+      </w:r>
+      <w:r>
+        <w:rPr>
+          <w:rFonts w:ascii="Times New Roman" w:hAnsi="Times New Roman"/>
+          <w:i/>
+        </w:rPr>
+        <w:t>Ludwig Feuerbach and the Outcome of Classical German Philosophy</w:t>
+      </w:r>
+      <w:r>
+        <w:rPr>
+          <w:rFonts w:ascii="Times New Roman" w:hAnsi="Times New Roman"/>
+        </w:rPr>
+        <w:t>, 44: “Thereby the dialectic of the concept itself became merely the conscious reflex of the dialectical motion of the real world and the dialectic of Hegel was placed upon its head; or rather, turned off its head, on which it was standing before, and placed on its feet again.”</w:t>
+      </w:r>
+    </w:p>
+  </w:endnote>
+  <w:endnote w:id="118">
+    <w:p>
+      <w:pPr>
         <w:pStyle w:val="Footnote"/>
         <w:spacing w:before="0" w:after="200"/>
         <w:rPr/>
@@ -5932,7 +5991,7 @@
       </w:r>
     </w:p>
   </w:endnote>
-  <w:endnote w:id="118">
+  <w:endnote w:id="119">
     <w:p>
       <w:pPr>
         <w:pStyle w:val="Footnote"/>
@@ -5961,7 +6020,7 @@
       </w:r>
     </w:p>
   </w:endnote>
-  <w:endnote w:id="119">
+  <w:endnote w:id="120">
     <w:p>
       <w:pPr>
         <w:pStyle w:val="Footnote"/>
@@ -5994,31 +6053,7 @@
     </w:pPr>
     <w:r>
       <w:rPr/>
-      <w:t xml:space="preserve">tenen </w:t>
-    </w:r>
-    <w:r>
-      <w:rPr/>
-      <w:t xml:space="preserve">| </w:t>
-    </w:r>
-    <w:r>
-      <w:rPr/>
-      <w:t>plain text</w:t>
-    </w:r>
-    <w:r>
-      <w:rPr/>
-      <w:t xml:space="preserve"> | chaper 1 |  </w:t>
-    </w:r>
-    <w:r>
-      <w:rPr/>
-      <w:t xml:space="preserve"> p. 1</w:t>
-    </w:r>
-    <w:r>
-      <w:rPr/>
-      <w:t>0</w:t>
-    </w:r>
-    <w:r>
-      <w:rPr/>
-      <w:t>-</w:t>
+      <w:t>tenen | plain text | chaper 1 |   p. 10-</w:t>
     </w:r>
     <w:r>
       <w:rPr/>
@@ -6031,7 +6066,7 @@
       <w:fldChar w:fldCharType="separate"/>
     </w:r>
     <w:r>
-      <w:t>47</w:t>
+      <w:t>45</w:t>
     </w:r>
     <w:r>
       <w:fldChar w:fldCharType="end"/>
@@ -6064,7 +6099,7 @@
     <w:qFormat/>
     <w:pPr>
       <w:widowControl/>
-      <w:overflowPunct w:val="true"/>
+      <w:overflowPunct w:val="false"/>
       <w:bidi w:val="0"/>
       <w:spacing w:before="0" w:after="200"/>
       <w:jc w:val="left"/>
@@ -6622,7 +6657,7 @@
       <w:keepNext/>
       <w:keepLines/>
       <w:widowControl/>
-      <w:overflowPunct w:val="true"/>
+      <w:overflowPunct w:val="false"/>
       <w:bidi w:val="0"/>
       <w:jc w:val="center"/>
     </w:pPr>
@@ -6641,7 +6676,7 @@
       <w:keepNext/>
       <w:keepLines/>
       <w:widowControl/>
-      <w:overflowPunct w:val="true"/>
+      <w:overflowPunct w:val="false"/>
       <w:bidi w:val="0"/>
       <w:jc w:val="center"/>
     </w:pPr>

</xml_diff>